<commit_message>
chinh sua qd hoan
</commit_message>
<xml_diff>
--- a/static/media/3.qd_ktra_hoan_gtgt.docx
+++ b/static/media/3.qd_ktra_hoan_gtgt.docx
@@ -964,13 +964,15 @@
         </w:rPr>
         <w:t>&lt;hs_hoan_so&gt;</w:t>
       </w:r>
+      <w:bookmarkStart w:id="0" w:name="_GoBack"/>
+      <w:bookmarkEnd w:id="0"/>
       <w:r>
         <w:rPr>
           <w:i/>
           <w:szCs w:val="28"/>
           <w:lang w:val="nl-NL"/>
         </w:rPr>
-        <w:t xml:space="preserve">HTGTGT/PL ngày </w:t>
+        <w:t xml:space="preserve"> ngày </w:t>
       </w:r>
       <w:r>
         <w:rPr>
@@ -1392,8 +1394,6 @@
               </w:rPr>
               <w:t>&lt;cv_cb&gt;</w:t>
             </w:r>
-            <w:bookmarkStart w:id="0" w:name="_GoBack"/>
-            <w:bookmarkEnd w:id="0"/>
           </w:p>
         </w:tc>
         <w:tc>
@@ -6479,7 +6479,7 @@
 </file>
 
 <file path=customXml/itemProps1.xml><?xml version="1.0" encoding="utf-8"?>
-<ds:datastoreItem xmlns:ds="http://schemas.openxmlformats.org/officeDocument/2006/customXml" ds:itemID="{B0DB4C45-5329-4087-9E69-735BB48DFF67}">
+<ds:datastoreItem xmlns:ds="http://schemas.openxmlformats.org/officeDocument/2006/customXml" ds:itemID="{94C429B0-35C9-4A83-9AE2-0B705133AAF1}">
   <ds:schemaRefs>
     <ds:schemaRef ds:uri="http://schemas.openxmlformats.org/officeDocument/2006/bibliography"/>
   </ds:schemaRefs>

</xml_diff>

<commit_message>
bo sung TH hoan
</commit_message>
<xml_diff>
--- a/static/media/3.qd_ktra_hoan_gtgt.docx
+++ b/static/media/3.qd_ktra_hoan_gtgt.docx
@@ -1,6 +1,6 @@
 
 <file path=word/document.xml><?xml version="1.0" encoding="utf-8"?>
-<w:document xmlns:wpc="http://schemas.microsoft.com/office/word/2010/wordprocessingCanvas" xmlns:cx="http://schemas.microsoft.com/office/drawing/2014/chartex" xmlns:mc="http://schemas.openxmlformats.org/markup-compatibility/2006" xmlns:o="urn:schemas-microsoft-com:office:office" xmlns:r="http://schemas.openxmlformats.org/officeDocument/2006/relationships" xmlns:m="http://schemas.openxmlformats.org/officeDocument/2006/math" xmlns:v="urn:schemas-microsoft-com:vml" xmlns:wp14="http://schemas.microsoft.com/office/word/2010/wordprocessingDrawing" xmlns:wp="http://schemas.openxmlformats.org/drawingml/2006/wordprocessingDrawing" xmlns:w10="urn:schemas-microsoft-com:office:word" xmlns:w="http://schemas.openxmlformats.org/wordprocessingml/2006/main" xmlns:w14="http://schemas.microsoft.com/office/word/2010/wordml" xmlns:w15="http://schemas.microsoft.com/office/word/2012/wordml" xmlns:w16se="http://schemas.microsoft.com/office/word/2015/wordml/symex" xmlns:wpg="http://schemas.microsoft.com/office/word/2010/wordprocessingGroup" xmlns:wpi="http://schemas.microsoft.com/office/word/2010/wordprocessingInk" xmlns:wne="http://schemas.microsoft.com/office/word/2006/wordml" xmlns:wps="http://schemas.microsoft.com/office/word/2010/wordprocessingShape" mc:Ignorable="w14 w15 w16se wp14">
+<w:document xmlns:wpc="http://schemas.microsoft.com/office/word/2010/wordprocessingCanvas" xmlns:cx="http://schemas.microsoft.com/office/drawing/2014/chartex" xmlns:cx1="http://schemas.microsoft.com/office/drawing/2015/9/8/chartex" xmlns:mc="http://schemas.openxmlformats.org/markup-compatibility/2006" xmlns:o="urn:schemas-microsoft-com:office:office" xmlns:r="http://schemas.openxmlformats.org/officeDocument/2006/relationships" xmlns:m="http://schemas.openxmlformats.org/officeDocument/2006/math" xmlns:v="urn:schemas-microsoft-com:vml" xmlns:wp14="http://schemas.microsoft.com/office/word/2010/wordprocessingDrawing" xmlns:wp="http://schemas.openxmlformats.org/drawingml/2006/wordprocessingDrawing" xmlns:w10="urn:schemas-microsoft-com:office:word" xmlns:w="http://schemas.openxmlformats.org/wordprocessingml/2006/main" xmlns:w14="http://schemas.microsoft.com/office/word/2010/wordml" xmlns:w15="http://schemas.microsoft.com/office/word/2012/wordml" xmlns:w16se="http://schemas.microsoft.com/office/word/2015/wordml/symex" xmlns:wpg="http://schemas.microsoft.com/office/word/2010/wordprocessingGroup" xmlns:wpi="http://schemas.microsoft.com/office/word/2010/wordprocessingInk" xmlns:wne="http://schemas.microsoft.com/office/word/2006/wordml" xmlns:wps="http://schemas.microsoft.com/office/word/2010/wordprocessingShape" mc:Ignorable="w14 w15 w16se wp14">
   <w:body>
     <w:p>
       <w:pPr>
@@ -124,6 +124,7 @@
         <w:rPr>
           <w:noProof/>
           <w:sz w:val="12"/>
+          <w:lang w:val="en-GB" w:eastAsia="en-GB"/>
         </w:rPr>
         <mc:AlternateContent>
           <mc:Choice Requires="wps">
@@ -187,7 +188,7 @@
               </wp:anchor>
             </w:drawing>
           </mc:Choice>
-          <mc:Fallback xmlns:cx1="http://schemas.microsoft.com/office/drawing/2015/9/8/chartex">
+          <mc:Fallback>
             <w:pict>
               <v:line w14:anchorId="1D19EADD" id="Line 12" o:spid="_x0000_s1026" style="position:absolute;z-index:251660800;visibility:visible;mso-wrap-style:square;mso-width-percent:0;mso-height-percent:0;mso-wrap-distance-left:9pt;mso-wrap-distance-top:0;mso-wrap-distance-right:9pt;mso-wrap-distance-bottom:0;mso-position-horizontal:absolute;mso-position-horizontal-relative:text;mso-position-vertical:absolute;mso-position-vertical-relative:text;mso-width-percent:0;mso-height-percent:0;mso-width-relative:page;mso-height-relative:page" from="56.85pt,.45pt" to="119.85pt,.45pt" o:gfxdata="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"/>
             </w:pict>
@@ -198,6 +199,7 @@
         <w:rPr>
           <w:noProof/>
           <w:sz w:val="12"/>
+          <w:lang w:val="en-GB" w:eastAsia="en-GB"/>
         </w:rPr>
         <mc:AlternateContent>
           <mc:Choice Requires="wps">
@@ -261,7 +263,7 @@
               </wp:anchor>
             </w:drawing>
           </mc:Choice>
-          <mc:Fallback xmlns:cx1="http://schemas.microsoft.com/office/drawing/2015/9/8/chartex">
+          <mc:Fallback>
             <w:pict>
               <v:line w14:anchorId="29BE8735" id="Line 14" o:spid="_x0000_s1026" style="position:absolute;z-index:251662848;visibility:visible;mso-wrap-style:square;mso-width-percent:0;mso-height-percent:0;mso-wrap-distance-left:9pt;mso-wrap-distance-top:0;mso-wrap-distance-right:9pt;mso-wrap-distance-bottom:0;mso-position-horizontal:absolute;mso-position-horizontal-relative:text;mso-position-vertical:absolute;mso-position-vertical-relative:text;mso-width-percent:0;mso-height-percent:0;mso-width-relative:page;mso-height-relative:page" from="270.6pt,2.15pt" to="432.6pt,2.15pt" o:gfxdata="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"/>
             </w:pict>
@@ -272,6 +274,7 @@
         <w:rPr>
           <w:noProof/>
           <w:sz w:val="12"/>
+          <w:lang w:val="en-GB" w:eastAsia="en-GB"/>
         </w:rPr>
         <mc:AlternateContent>
           <mc:Choice Requires="wps">
@@ -335,7 +338,7 @@
               </wp:anchor>
             </w:drawing>
           </mc:Choice>
-          <mc:Fallback xmlns:cx1="http://schemas.microsoft.com/office/drawing/2015/9/8/chartex">
+          <mc:Fallback>
             <w:pict>
               <v:line w14:anchorId="76333A16" id="Line 13" o:spid="_x0000_s1026" style="position:absolute;z-index:251661824;visibility:visible;mso-wrap-style:square;mso-width-percent:0;mso-height-percent:0;mso-wrap-distance-left:9pt;mso-wrap-distance-top:0;mso-wrap-distance-right:9pt;mso-wrap-distance-bottom:0;mso-position-horizontal:absolute;mso-position-horizontal-relative:text;mso-position-vertical:absolute;mso-position-vertical-relative:text;mso-width-percent:0;mso-height-percent:0;mso-width-relative:page;mso-height-relative:page" from="34.65pt,1.9pt" to="34.65pt,1.9pt" o:gfxdata="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"/>
             </w:pict>
@@ -428,26 +431,8 @@
           <w:szCs w:val="28"/>
         </w:rPr>
       </w:pPr>
-    </w:p>
-    <w:p>
-      <w:pPr>
-        <w:spacing w:after="0" w:line="240" w:lineRule="auto"/>
-        <w:jc w:val="center"/>
-        <w:rPr>
-          <w:b/>
-          <w:szCs w:val="28"/>
-        </w:rPr>
-      </w:pPr>
-    </w:p>
-    <w:p>
-      <w:pPr>
-        <w:spacing w:after="0" w:line="240" w:lineRule="auto"/>
-        <w:jc w:val="center"/>
-        <w:rPr>
-          <w:b/>
-          <w:szCs w:val="28"/>
-        </w:rPr>
-      </w:pPr>
+      <w:bookmarkStart w:id="0" w:name="_GoBack"/>
+      <w:bookmarkEnd w:id="0"/>
       <w:r>
         <w:rPr>
           <w:b/>
@@ -566,6 +551,7 @@
           <w:b/>
           <w:noProof/>
           <w:szCs w:val="28"/>
+          <w:lang w:val="en-GB" w:eastAsia="en-GB"/>
         </w:rPr>
         <mc:AlternateContent>
           <mc:Choice Requires="wps">
@@ -629,7 +615,7 @@
               </wp:anchor>
             </w:drawing>
           </mc:Choice>
-          <mc:Fallback xmlns:cx1="http://schemas.microsoft.com/office/drawing/2015/9/8/chartex">
+          <mc:Fallback>
             <w:pict>
               <v:shape w14:anchorId="0051788F" id="AutoShape 7" o:spid="_x0000_s1026" type="#_x0000_t32" style="position:absolute;margin-left:177.35pt;margin-top:16.05pt;width:146.7pt;height:0;z-index:251658752;visibility:visible;mso-wrap-style:square;mso-width-percent:0;mso-height-percent:0;mso-wrap-distance-left:9pt;mso-wrap-distance-top:0;mso-wrap-distance-right:9pt;mso-wrap-distance-bottom:0;mso-position-horizontal:absolute;mso-position-horizontal-relative:text;mso-position-vertical:absolute;mso-position-vertical-relative:text;mso-width-percent:0;mso-height-percent:0;mso-width-relative:page;mso-height-relative:page" o:gfxdata="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"/>
             </w:pict>
@@ -964,8 +950,6 @@
         </w:rPr>
         <w:t>&lt;hs_hoan_so&gt;</w:t>
       </w:r>
-      <w:bookmarkStart w:id="0" w:name="_GoBack"/>
-      <w:bookmarkEnd w:id="0"/>
       <w:r>
         <w:rPr>
           <w:i/>
@@ -3655,7 +3639,6 @@
                 <w:color w:val="000000" w:themeColor="text1"/>
                 <w:szCs w:val="28"/>
               </w:rPr>
-              <w:lastRenderedPageBreak/>
               <w:t>20.</w:t>
             </w:r>
           </w:p>
@@ -3900,6 +3883,7 @@
                 <w:color w:val="000000" w:themeColor="text1"/>
                 <w:szCs w:val="28"/>
               </w:rPr>
+              <w:lastRenderedPageBreak/>
               <w:t>22.</w:t>
             </w:r>
           </w:p>
@@ -5399,7 +5383,7 @@
 </file>
 
 <file path=word/numbering.xml><?xml version="1.0" encoding="utf-8"?>
-<w:numbering xmlns:wpc="http://schemas.microsoft.com/office/word/2010/wordprocessingCanvas" xmlns:cx="http://schemas.microsoft.com/office/drawing/2014/chartex" xmlns:mc="http://schemas.openxmlformats.org/markup-compatibility/2006" xmlns:o="urn:schemas-microsoft-com:office:office" xmlns:r="http://schemas.openxmlformats.org/officeDocument/2006/relationships" xmlns:m="http://schemas.openxmlformats.org/officeDocument/2006/math" xmlns:v="urn:schemas-microsoft-com:vml" xmlns:wp14="http://schemas.microsoft.com/office/word/2010/wordprocessingDrawing" xmlns:wp="http://schemas.openxmlformats.org/drawingml/2006/wordprocessingDrawing" xmlns:w10="urn:schemas-microsoft-com:office:word" xmlns:w="http://schemas.openxmlformats.org/wordprocessingml/2006/main" xmlns:w14="http://schemas.microsoft.com/office/word/2010/wordml" xmlns:w15="http://schemas.microsoft.com/office/word/2012/wordml" xmlns:w16se="http://schemas.microsoft.com/office/word/2015/wordml/symex" xmlns:wpg="http://schemas.microsoft.com/office/word/2010/wordprocessingGroup" xmlns:wpi="http://schemas.microsoft.com/office/word/2010/wordprocessingInk" xmlns:wne="http://schemas.microsoft.com/office/word/2006/wordml" xmlns:wps="http://schemas.microsoft.com/office/word/2010/wordprocessingShape" mc:Ignorable="w14 w15 w16se wp14">
+<w:numbering xmlns:wpc="http://schemas.microsoft.com/office/word/2010/wordprocessingCanvas" xmlns:cx="http://schemas.microsoft.com/office/drawing/2014/chartex" xmlns:cx1="http://schemas.microsoft.com/office/drawing/2015/9/8/chartex" xmlns:mc="http://schemas.openxmlformats.org/markup-compatibility/2006" xmlns:o="urn:schemas-microsoft-com:office:office" xmlns:r="http://schemas.openxmlformats.org/officeDocument/2006/relationships" xmlns:m="http://schemas.openxmlformats.org/officeDocument/2006/math" xmlns:v="urn:schemas-microsoft-com:vml" xmlns:wp14="http://schemas.microsoft.com/office/word/2010/wordprocessingDrawing" xmlns:wp="http://schemas.openxmlformats.org/drawingml/2006/wordprocessingDrawing" xmlns:w10="urn:schemas-microsoft-com:office:word" xmlns:w="http://schemas.openxmlformats.org/wordprocessingml/2006/main" xmlns:w14="http://schemas.microsoft.com/office/word/2010/wordml" xmlns:w15="http://schemas.microsoft.com/office/word/2012/wordml" xmlns:w16se="http://schemas.microsoft.com/office/word/2015/wordml/symex" xmlns:wpg="http://schemas.microsoft.com/office/word/2010/wordprocessingGroup" xmlns:wpi="http://schemas.microsoft.com/office/word/2010/wordprocessingInk" xmlns:wne="http://schemas.microsoft.com/office/word/2006/wordml" xmlns:wps="http://schemas.microsoft.com/office/word/2010/wordprocessingShape" mc:Ignorable="w14 w15 w16se wp14">
   <w:abstractNum w:abstractNumId="0" w15:restartNumberingAfterBreak="0">
     <w:nsid w:val="4E165A78"/>
     <w:multiLevelType w:val="hybridMultilevel"/>
@@ -6479,7 +6463,7 @@
 </file>
 
 <file path=customXml/itemProps1.xml><?xml version="1.0" encoding="utf-8"?>
-<ds:datastoreItem xmlns:ds="http://schemas.openxmlformats.org/officeDocument/2006/customXml" ds:itemID="{94C429B0-35C9-4A83-9AE2-0B705133AAF1}">
+<ds:datastoreItem xmlns:ds="http://schemas.openxmlformats.org/officeDocument/2006/customXml" ds:itemID="{E82B66DE-860F-47A1-863A-72F3B8A76156}">
   <ds:schemaRefs>
     <ds:schemaRef ds:uri="http://schemas.openxmlformats.org/officeDocument/2006/bibliography"/>
   </ds:schemaRefs>

</xml_diff>